<commit_message>
Update MER, BD, Page CadCliente BD Funcional
</commit_message>
<xml_diff>
--- a/TCC - Organiza_Estúdio.docx
+++ b/TCC - Organiza_Estúdio.docx
@@ -19868,6 +19868,12 @@
           <w:lang w:val="pt-BR"/>
         </w:rPr>
         <w:lastRenderedPageBreak/>
+        <w:t>–</w:t>
+      </w:r>
+      <w:r>
+        <w:rPr>
+          <w:lang w:val="pt-BR"/>
+        </w:rPr>
         <w:t xml:space="preserve">15.1 </w:t>
       </w:r>
       <w:r>
@@ -33959,15 +33965,15 @@
         </w:rPr>
         <w:drawing>
           <wp:anchor distT="0" distB="0" distL="114300" distR="114300" simplePos="0" relativeHeight="251655168" behindDoc="1" locked="0" layoutInCell="1" allowOverlap="1">
-            <wp:simplePos x="1402080" y="3436620"/>
-            <wp:positionH relativeFrom="page">
-              <wp:align>center</wp:align>
+            <wp:simplePos x="0" y="0"/>
+            <wp:positionH relativeFrom="margin">
+              <wp:align>left</wp:align>
             </wp:positionH>
             <wp:positionV relativeFrom="paragraph">
-              <wp:posOffset>288290</wp:posOffset>
+              <wp:posOffset>395605</wp:posOffset>
             </wp:positionV>
-            <wp:extent cx="5302800" cy="4989600"/>
-            <wp:effectExtent l="0" t="0" r="0" b="1905"/>
+            <wp:extent cx="5257800" cy="4771390"/>
+            <wp:effectExtent l="0" t="0" r="0" b="0"/>
             <wp:wrapTopAndBottom/>
             <wp:docPr id="19" name="Imagem 19"/>
             <wp:cNvGraphicFramePr>
@@ -33997,7 +34003,7 @@
                   <pic:spPr bwMode="auto">
                     <a:xfrm>
                       <a:off x="0" y="0"/>
-                      <a:ext cx="5302800" cy="4989600"/>
+                      <a:ext cx="5257800" cy="4771390"/>
                     </a:xfrm>
                     <a:prstGeom prst="rect">
                       <a:avLst/>
@@ -34935,7 +34941,7 @@
       <w:rPr>
         <w:noProof/>
       </w:rPr>
-      <w:t>47</w:t>
+      <w:t>45</w:t>
     </w:r>
     <w:r>
       <w:fldChar w:fldCharType="end"/>
@@ -34976,8 +34982,8 @@
       <w:tblLook w:val="01E0" w:firstRow="1" w:lastRow="1" w:firstColumn="1" w:lastColumn="1" w:noHBand="0" w:noVBand="0"/>
     </w:tblPr>
     <w:tblGrid>
-      <w:gridCol w:w="2528"/>
-      <w:gridCol w:w="6543"/>
+      <w:gridCol w:w="2533"/>
+      <w:gridCol w:w="6538"/>
     </w:tblGrid>
     <w:tr>
       <w:trPr>
@@ -35019,10 +35025,10 @@
                 <v:path o:extrusionok="f" gradientshapeok="t" o:connecttype="rect"/>
                 <o:lock v:ext="edit" aspectratio="t"/>
               </v:shapetype>
-              <v:shape id="_x0000_i1025" type="#_x0000_t75" style="width:115.8pt;height:54pt" o:ole="">
+              <v:shape id="_x0000_i1025" type="#_x0000_t75" style="width:115.85pt;height:54pt" o:ole="">
                 <v:imagedata r:id="rId1" o:title=""/>
               </v:shape>
-              <o:OLEObject Type="Embed" ProgID="MSPhotoEd.3" ShapeID="_x0000_i1025" DrawAspect="Content" ObjectID="_1588208983" r:id="rId2"/>
+              <o:OLEObject Type="Embed" ProgID="MSPhotoEd.3" ShapeID="_x0000_i1025" DrawAspect="Content" ObjectID="_1588335309" r:id="rId2"/>
             </w:object>
           </w:r>
         </w:p>

</xml_diff>